<commit_message>
Added experiments till Experiment 8
</commit_message>
<xml_diff>
--- a/DS Exp 4 - 60.docx
+++ b/DS Exp 4 - 60.docx
@@ -77,24 +77,40 @@
           <w:sz w:val="24"/>
           <w:szCs w:val="24"/>
         </w:rPr>
-        <w:t>Division: D20A</w:t>
-      </w:r>
-    </w:p>
-    <w:p>
-      <w:pPr>
-        <w:rPr>
-          <w:b/>
-          <w:sz w:val="24"/>
-          <w:szCs w:val="24"/>
-        </w:rPr>
-      </w:pPr>
-      <w:r>
-        <w:rPr>
-          <w:b/>
-          <w:sz w:val="24"/>
-          <w:szCs w:val="24"/>
-        </w:rPr>
-        <w:t>Roll no: 64</w:t>
+        <w:t>Division: D20</w:t>
+      </w:r>
+      <w:r>
+        <w:rPr>
+          <w:b/>
+          <w:sz w:val="24"/>
+          <w:szCs w:val="24"/>
+        </w:rPr>
+        <w:t>B</w:t>
+      </w:r>
+    </w:p>
+    <w:p>
+      <w:pPr>
+        <w:rPr>
+          <w:b/>
+          <w:sz w:val="24"/>
+          <w:szCs w:val="24"/>
+        </w:rPr>
+      </w:pPr>
+      <w:r>
+        <w:rPr>
+          <w:b/>
+          <w:sz w:val="24"/>
+          <w:szCs w:val="24"/>
+        </w:rPr>
+        <w:t>Roll no: 6</w:t>
+      </w:r>
+      <w:r>
+        <w:rPr>
+          <w:b/>
+          <w:sz w:val="24"/>
+          <w:szCs w:val="24"/>
+        </w:rPr>
+        <w:t>0</w:t>
       </w:r>
     </w:p>
     <w:p>

</xml_diff>